<commit_message>
Lagt till inställning för UTF-8 i server.xml (tomcat) då URI variabler i REST gränssnittet alltid är i UTF-8 som teckenset.
</commit_message>
<xml_diff>
--- a/netcare/src/main/docs/Min halsoplan - Installationsmanual.docx
+++ b/netcare/src/main/docs/Min halsoplan - Installationsmanual.docx
@@ -981,8 +981,6 @@
         </w:rPr>
         <w:t>Installation</w:t>
       </w:r>
-      <w:bookmarkStart w:id="1" w:name="_GoBack"/>
-      <w:bookmarkEnd w:id="1"/>
       <w:r>
         <w:rPr>
           <w:noProof/>
@@ -1190,7 +1188,7 @@
         <w:fldChar w:fldCharType="separate"/>
       </w:r>
       <w:r>
-        <w:t>8</w:t>
+        <w:t>9</w:t>
       </w:r>
       <w:r>
         <w:fldChar w:fldCharType="end"/>
@@ -1344,7 +1342,12 @@
         <w:tab/>
       </w:r>
       <w:r>
-        <w:t>Inställningar för initial installation</w:t>
+        <w:t>Inställningar för</w:t>
+      </w:r>
+      <w:bookmarkStart w:id="1" w:name="_GoBack"/>
+      <w:bookmarkEnd w:id="1"/>
+      <w:r>
+        <w:t xml:space="preserve"> initial installation</w:t>
       </w:r>
       <w:r>
         <w:tab/>
@@ -6010,15 +6013,30 @@
         <w:t>.</w:t>
       </w:r>
       <w:r>
-        <w:t xml:space="preserve"> Använd </w:t>
+        <w:t xml:space="preserve"> </w:t>
       </w:r>
       <w:proofErr w:type="gramStart"/>
       <w:r>
-        <w:t>tex</w:t>
+        <w:t xml:space="preserve">Använd </w:t>
+      </w:r>
+      <w:r>
+        <w:t>lämpligen den inbyggda ’</w:t>
+      </w:r>
+      <w:r>
+        <w:t>vi</w:t>
+      </w:r>
+      <w:r>
+        <w:t>’</w:t>
       </w:r>
       <w:proofErr w:type="gramEnd"/>
       <w:r>
-        <w:t xml:space="preserve"> vi editor för att skapa filen:</w:t>
+        <w:t xml:space="preserve"> editor</w:t>
+      </w:r>
+      <w:r>
+        <w:t>n</w:t>
+      </w:r>
+      <w:r>
+        <w:t xml:space="preserve"> för att skapa filen:</w:t>
       </w:r>
     </w:p>
     <w:p/>
@@ -6244,6 +6262,244 @@
           <w:bdr w:val="none" w:sz="0" w:space="0" w:color="auto" w:frame="1"/>
         </w:rPr>
         <w:t>=512m -Xmx1024m"</w:t>
+      </w:r>
+    </w:p>
+    <w:p/>
+    <w:p>
+      <w:r>
+        <w:t xml:space="preserve">Säkerställ dessutom att den aktuella ändpunkten </w:t>
+      </w:r>
+      <w:r>
+        <w:t>(</w:t>
+      </w:r>
+      <w:proofErr w:type="spellStart"/>
+      <w:r>
+        <w:t>Connector</w:t>
+      </w:r>
+      <w:proofErr w:type="spellEnd"/>
+      <w:r>
+        <w:t xml:space="preserve">) </w:t>
+      </w:r>
+      <w:r>
+        <w:t xml:space="preserve">som definieras i </w:t>
+      </w:r>
+      <w:proofErr w:type="gramStart"/>
+      <w:r>
+        <w:t>konfigurationsfilen /</w:t>
+      </w:r>
+      <w:proofErr w:type="spellStart"/>
+      <w:r>
+        <w:t>etc</w:t>
+      </w:r>
+      <w:proofErr w:type="spellEnd"/>
+      <w:proofErr w:type="gramEnd"/>
+      <w:r>
+        <w:t>/tomcat7/server.xml är uppsatt för att hantera UTF-8 tecken, se vidare nedan.</w:t>
+      </w:r>
+    </w:p>
+    <w:p/>
+    <w:p>
+      <w:r>
+        <w:rPr>
+          <w:b/>
+        </w:rPr>
+        <w:t>server.xml</w:t>
+      </w:r>
+    </w:p>
+    <w:p>
+      <w:pPr>
+        <w:pStyle w:val="HTML-frformaterad"/>
+        <w:shd w:val="clear" w:color="auto" w:fill="EEEEEE"/>
+        <w:spacing w:line="273" w:lineRule="atLeast"/>
+        <w:textAlignment w:val="baseline"/>
+        <w:rPr>
+          <w:rFonts w:ascii="Consolas" w:hAnsi="Consolas"/>
+          <w:color w:val="000000"/>
+          <w:szCs w:val="21"/>
+          <w:bdr w:val="none" w:sz="0" w:space="0" w:color="auto" w:frame="1"/>
+        </w:rPr>
+      </w:pPr>
+      <w:r>
+        <w:rPr>
+          <w:rFonts w:ascii="Consolas" w:hAnsi="Consolas"/>
+          <w:color w:val="000000"/>
+          <w:szCs w:val="21"/>
+          <w:bdr w:val="none" w:sz="0" w:space="0" w:color="auto" w:frame="1"/>
+        </w:rPr>
+        <w:t>&lt;</w:t>
+      </w:r>
+      <w:proofErr w:type="spellStart"/>
+      <w:r>
+        <w:rPr>
+          <w:rFonts w:ascii="Consolas" w:hAnsi="Consolas"/>
+          <w:color w:val="000000"/>
+          <w:szCs w:val="21"/>
+          <w:bdr w:val="none" w:sz="0" w:space="0" w:color="auto" w:frame="1"/>
+        </w:rPr>
+        <w:t>Connector</w:t>
+      </w:r>
+      <w:proofErr w:type="spellEnd"/>
+      <w:r>
+        <w:rPr>
+          <w:rFonts w:ascii="Consolas" w:hAnsi="Consolas"/>
+          <w:color w:val="000000"/>
+          <w:szCs w:val="21"/>
+          <w:bdr w:val="none" w:sz="0" w:space="0" w:color="auto" w:frame="1"/>
+        </w:rPr>
+        <w:t xml:space="preserve"> port="8080" </w:t>
+      </w:r>
+      <w:proofErr w:type="spellStart"/>
+      <w:r>
+        <w:rPr>
+          <w:rFonts w:ascii="Consolas" w:hAnsi="Consolas"/>
+          <w:color w:val="000000"/>
+          <w:szCs w:val="21"/>
+          <w:bdr w:val="none" w:sz="0" w:space="0" w:color="auto" w:frame="1"/>
+        </w:rPr>
+        <w:t>protocol</w:t>
+      </w:r>
+      <w:proofErr w:type="spellEnd"/>
+      <w:r>
+        <w:rPr>
+          <w:rFonts w:ascii="Consolas" w:hAnsi="Consolas"/>
+          <w:color w:val="000000"/>
+          <w:szCs w:val="21"/>
+          <w:bdr w:val="none" w:sz="0" w:space="0" w:color="auto" w:frame="1"/>
+        </w:rPr>
+        <w:t>="HTTP/1.1"</w:t>
+      </w:r>
+    </w:p>
+    <w:p>
+      <w:pPr>
+        <w:pStyle w:val="HTML-frformaterad"/>
+        <w:shd w:val="clear" w:color="auto" w:fill="EEEEEE"/>
+        <w:spacing w:line="273" w:lineRule="atLeast"/>
+        <w:textAlignment w:val="baseline"/>
+        <w:rPr>
+          <w:rFonts w:ascii="Consolas" w:hAnsi="Consolas"/>
+          <w:color w:val="000000"/>
+          <w:szCs w:val="21"/>
+          <w:bdr w:val="none" w:sz="0" w:space="0" w:color="auto" w:frame="1"/>
+        </w:rPr>
+      </w:pPr>
+      <w:r>
+        <w:rPr>
+          <w:rFonts w:ascii="Consolas" w:hAnsi="Consolas"/>
+          <w:color w:val="000000"/>
+          <w:szCs w:val="21"/>
+          <w:bdr w:val="none" w:sz="0" w:space="0" w:color="auto" w:frame="1"/>
+        </w:rPr>
+        <w:t xml:space="preserve">           </w:t>
+      </w:r>
+      <w:proofErr w:type="spellStart"/>
+      <w:r>
+        <w:rPr>
+          <w:rFonts w:ascii="Consolas" w:hAnsi="Consolas"/>
+          <w:color w:val="000000"/>
+          <w:szCs w:val="21"/>
+          <w:bdr w:val="none" w:sz="0" w:space="0" w:color="auto" w:frame="1"/>
+        </w:rPr>
+        <w:t>connectionTimeout</w:t>
+      </w:r>
+      <w:proofErr w:type="spellEnd"/>
+      <w:r>
+        <w:rPr>
+          <w:rFonts w:ascii="Consolas" w:hAnsi="Consolas"/>
+          <w:color w:val="000000"/>
+          <w:szCs w:val="21"/>
+          <w:bdr w:val="none" w:sz="0" w:space="0" w:color="auto" w:frame="1"/>
+        </w:rPr>
+        <w:t>="20000"</w:t>
+      </w:r>
+    </w:p>
+    <w:p>
+      <w:pPr>
+        <w:pStyle w:val="HTML-frformaterad"/>
+        <w:shd w:val="clear" w:color="auto" w:fill="EEEEEE"/>
+        <w:spacing w:line="273" w:lineRule="atLeast"/>
+        <w:textAlignment w:val="baseline"/>
+        <w:rPr>
+          <w:rFonts w:ascii="Consolas" w:hAnsi="Consolas"/>
+          <w:b/>
+          <w:color w:val="000000"/>
+          <w:szCs w:val="21"/>
+          <w:bdr w:val="none" w:sz="0" w:space="0" w:color="auto" w:frame="1"/>
+        </w:rPr>
+      </w:pPr>
+      <w:r>
+        <w:rPr>
+          <w:rFonts w:ascii="Consolas" w:hAnsi="Consolas"/>
+          <w:b/>
+          <w:color w:val="000000"/>
+          <w:szCs w:val="21"/>
+          <w:bdr w:val="none" w:sz="0" w:space="0" w:color="auto" w:frame="1"/>
+        </w:rPr>
+        <w:t xml:space="preserve">           </w:t>
+      </w:r>
+      <w:proofErr w:type="spellStart"/>
+      <w:r>
+        <w:rPr>
+          <w:rFonts w:ascii="Consolas" w:hAnsi="Consolas"/>
+          <w:b/>
+          <w:color w:val="000000"/>
+          <w:szCs w:val="21"/>
+          <w:bdr w:val="none" w:sz="0" w:space="0" w:color="auto" w:frame="1"/>
+        </w:rPr>
+        <w:t>URIEncoding</w:t>
+      </w:r>
+      <w:proofErr w:type="spellEnd"/>
+      <w:r>
+        <w:rPr>
+          <w:rFonts w:ascii="Consolas" w:hAnsi="Consolas"/>
+          <w:b/>
+          <w:color w:val="000000"/>
+          <w:szCs w:val="21"/>
+          <w:bdr w:val="none" w:sz="0" w:space="0" w:color="auto" w:frame="1"/>
+        </w:rPr>
+        <w:t>="UTF-8"</w:t>
+      </w:r>
+    </w:p>
+    <w:p>
+      <w:pPr>
+        <w:pStyle w:val="HTML-frformaterad"/>
+        <w:shd w:val="clear" w:color="auto" w:fill="EEEEEE"/>
+        <w:spacing w:line="273" w:lineRule="atLeast"/>
+        <w:textAlignment w:val="baseline"/>
+        <w:rPr>
+          <w:rFonts w:ascii="Consolas" w:hAnsi="Consolas"/>
+          <w:color w:val="000000"/>
+          <w:szCs w:val="21"/>
+          <w:bdr w:val="none" w:sz="0" w:space="0" w:color="auto" w:frame="1"/>
+        </w:rPr>
+      </w:pPr>
+      <w:r>
+        <w:rPr>
+          <w:rFonts w:ascii="Consolas" w:hAnsi="Consolas"/>
+          <w:color w:val="000000"/>
+          <w:szCs w:val="21"/>
+          <w:bdr w:val="none" w:sz="0" w:space="0" w:color="auto" w:frame="1"/>
+        </w:rPr>
+        <w:t xml:space="preserve">           </w:t>
+      </w:r>
+      <w:proofErr w:type="spellStart"/>
+      <w:r>
+        <w:rPr>
+          <w:rFonts w:ascii="Consolas" w:hAnsi="Consolas"/>
+          <w:color w:val="000000"/>
+          <w:szCs w:val="21"/>
+          <w:bdr w:val="none" w:sz="0" w:space="0" w:color="auto" w:frame="1"/>
+        </w:rPr>
+        <w:t>redirectPort</w:t>
+      </w:r>
+      <w:proofErr w:type="spellEnd"/>
+      <w:r>
+        <w:rPr>
+          <w:rFonts w:ascii="Consolas" w:hAnsi="Consolas"/>
+          <w:color w:val="000000"/>
+          <w:szCs w:val="21"/>
+          <w:bdr w:val="none" w:sz="0" w:space="0" w:color="auto" w:frame="1"/>
+        </w:rPr>
+        <w:t>="8443" /&gt;</w:t>
       </w:r>
     </w:p>
     <w:p/>
@@ -6860,6 +7116,7 @@
       </w:pPr>
       <w:proofErr w:type="spellStart"/>
       <w:r>
+        <w:lastRenderedPageBreak/>
         <w:t>Length</w:t>
       </w:r>
       <w:proofErr w:type="spellEnd"/>
@@ -15532,7 +15789,7 @@
         <w:sz w:val="18"/>
         <w:szCs w:val="18"/>
       </w:rPr>
-      <w:t>1</w:t>
+      <w:t>3</w:t>
     </w:r>
     <w:r>
       <w:rPr>
@@ -23125,7 +23382,7 @@
     <w:charset w:val="00"/>
     <w:family w:val="auto"/>
     <w:pitch w:val="variable"/>
-    <w:sig w:usb0="00000003" w:usb1="00000000" w:usb2="00000000" w:usb3="00000000" w:csb0="00000001" w:csb1="00000000"/>
+    <w:sig w:usb0="E0002AFF" w:usb1="C0007843" w:usb2="00000009" w:usb3="00000000" w:csb0="000001FF" w:csb1="00000000"/>
   </w:font>
   <w:font w:name="Wingdings">
     <w:panose1 w:val="05000000000000000000"/>
@@ -23149,11 +23406,9 @@
     <w:sig w:usb0="E00002FF" w:usb1="400004FF" w:usb2="00000000" w:usb3="00000000" w:csb0="0000019F" w:csb1="00000000"/>
   </w:font>
   <w:font w:name="ＭＳ ゴシック">
-    <w:panose1 w:val="00000000000000000000"/>
-    <w:charset w:val="80"/>
-    <w:family w:val="modern"/>
-    <w:notTrueType/>
-    <w:pitch w:val="fixed"/>
+    <w:charset w:val="4E"/>
+    <w:family w:val="auto"/>
+    <w:pitch w:val="variable"/>
     <w:sig w:usb0="00000001" w:usb1="08070000" w:usb2="00000010" w:usb3="00000000" w:csb0="00020000" w:csb1="00000000"/>
   </w:font>
   <w:font w:name="Tahoma">
@@ -23161,7 +23416,7 @@
     <w:charset w:val="00"/>
     <w:family w:val="auto"/>
     <w:pitch w:val="variable"/>
-    <w:sig w:usb0="00000003" w:usb1="00000000" w:usb2="00000000" w:usb3="00000000" w:csb0="00000001" w:csb1="00000000"/>
+    <w:sig w:usb0="E1002AFF" w:usb1="C000605B" w:usb2="00000029" w:usb3="00000000" w:csb0="000101FF" w:csb1="00000000"/>
   </w:font>
   <w:font w:name="Calibri">
     <w:panose1 w:val="020F0502020204030204"/>
@@ -23178,11 +23433,9 @@
     <w:sig w:usb0="00000003" w:usb1="00000000" w:usb2="00000000" w:usb3="00000000" w:csb0="00000001" w:csb1="00000000"/>
   </w:font>
   <w:font w:name="ＭＳ 明朝">
-    <w:panose1 w:val="00000000000000000000"/>
-    <w:charset w:val="80"/>
-    <w:family w:val="roman"/>
-    <w:notTrueType/>
-    <w:pitch w:val="fixed"/>
+    <w:charset w:val="4E"/>
+    <w:family w:val="auto"/>
+    <w:pitch w:val="variable"/>
     <w:sig w:usb0="00000001" w:usb1="08070000" w:usb2="00000010" w:usb3="00000000" w:csb0="00020000" w:csb1="00000000"/>
   </w:font>
   <w:font w:name="Consolas">
@@ -23190,7 +23443,7 @@
     <w:charset w:val="00"/>
     <w:family w:val="auto"/>
     <w:pitch w:val="variable"/>
-    <w:sig w:usb0="00000003" w:usb1="00000000" w:usb2="00000000" w:usb3="00000000" w:csb0="00000001" w:csb1="00000000"/>
+    <w:sig w:usb0="E10002FF" w:usb1="4000FCFF" w:usb2="00000009" w:usb3="00000000" w:csb0="0000019F" w:csb1="00000000"/>
   </w:font>
   <w:font w:name="Lucida Grande">
     <w:panose1 w:val="020B0600040502020204"/>
@@ -23932,7 +24185,7 @@
 </file>
 
 <file path=customXml/itemProps1.xml><?xml version="1.0" encoding="utf-8"?>
-<ds:datastoreItem xmlns:ds="http://schemas.openxmlformats.org/officeDocument/2006/customXml" ds:itemID="{1A6ED85F-84EC-F94D-8184-8583A8C7154A}">
+<ds:datastoreItem xmlns:ds="http://schemas.openxmlformats.org/officeDocument/2006/customXml" ds:itemID="{9DB83762-7DCE-A046-B87F-7AC6D932740A}">
   <ds:schemaRefs>
     <ds:schemaRef ds:uri="http://schemas.openxmlformats.org/officeDocument/2006/bibliography"/>
   </ds:schemaRefs>

</xml_diff>